<commit_message>
added Lab 1 and data folder
</commit_message>
<xml_diff>
--- a/Homework/MATH 3190 Homework 1.docx
+++ b/Homework/MATH 3190 Homework 1.docx
@@ -7,7 +7,13 @@
         <w:jc w:val="center"/>
       </w:pPr>
       <w:r>
-        <w:t>MATH 3190 Lab 1</w:t>
+        <w:t xml:space="preserve">MATH 3190 </w:t>
+      </w:r>
+      <w:r>
+        <w:t>Homework</w:t>
+      </w:r>
+      <w:r>
+        <w:t xml:space="preserve"> 1</w:t>
       </w:r>
     </w:p>
     <w:sectPr>

</xml_diff>